<commit_message>
rettet interface for LCD display
</commit_message>
<xml_diff>
--- a/HW/Interfaces_V1.0.docx
+++ b/HW/Interfaces_V1.0.docx
@@ -711,10 +711,7 @@
         <w:t>Input</w:t>
       </w:r>
       <w:r>
-        <w:t xml:space="preserve"> </w:t>
-      </w:r>
-      <w:r>
-        <w:t xml:space="preserve">min 0,1 </w:t>
+        <w:t xml:space="preserve"> min 0,1 </w:t>
       </w:r>
       <w:r>
         <w:t>V</w:t>
@@ -934,10 +931,7 @@
         <w:t>Input</w:t>
       </w:r>
       <w:r>
-        <w:t xml:space="preserve"> </w:t>
-      </w:r>
-      <w:r>
-        <w:t xml:space="preserve">min 0,1 </w:t>
+        <w:t xml:space="preserve"> min 0,1 </w:t>
       </w:r>
       <w:r>
         <w:t>V</w:t>
@@ -1040,10 +1034,7 @@
         <w:t>Output</w:t>
       </w:r>
       <w:r>
-        <w:t xml:space="preserve"> </w:t>
-      </w:r>
-      <w:r>
-        <w:t xml:space="preserve">min 0,1 </w:t>
+        <w:t xml:space="preserve"> min 0,1 </w:t>
       </w:r>
       <w:r>
         <w:t>V</w:t>
@@ -1115,10 +1106,7 @@
         <w:t>Output</w:t>
       </w:r>
       <w:r>
-        <w:t xml:space="preserve"> </w:t>
-      </w:r>
-      <w:r>
-        <w:t xml:space="preserve">min 0,1 </w:t>
+        <w:t xml:space="preserve"> min 0,1 </w:t>
       </w:r>
       <w:r>
         <w:t>V</w:t>
@@ -1190,10 +1178,7 @@
         <w:t>Input</w:t>
       </w:r>
       <w:r>
-        <w:t xml:space="preserve"> </w:t>
-      </w:r>
-      <w:r>
-        <w:t xml:space="preserve">min 0,1 </w:t>
+        <w:t xml:space="preserve"> min 0,1 </w:t>
       </w:r>
       <w:r>
         <w:t>V</w:t>
@@ -1233,10 +1218,7 @@
         <w:t>Output</w:t>
       </w:r>
       <w:r>
-        <w:t xml:space="preserve"> </w:t>
-      </w:r>
-      <w:r>
-        <w:t xml:space="preserve">min 0,1 </w:t>
+        <w:t xml:space="preserve"> min 0,1 </w:t>
       </w:r>
       <w:r>
         <w:t>V</w:t>
@@ -1305,10 +1287,7 @@
         <w:t>Output</w:t>
       </w:r>
       <w:r>
-        <w:t xml:space="preserve"> </w:t>
-      </w:r>
-      <w:r>
-        <w:t xml:space="preserve">min 0,1 </w:t>
+        <w:t xml:space="preserve"> min 0,1 </w:t>
       </w:r>
       <w:r>
         <w:t>V</w:t>
@@ -1412,10 +1391,7 @@
         <w:t>Output</w:t>
       </w:r>
       <w:r>
-        <w:t xml:space="preserve"> </w:t>
-      </w:r>
-      <w:r>
-        <w:t xml:space="preserve">min 0,1 </w:t>
+        <w:t xml:space="preserve"> min 0,1 </w:t>
       </w:r>
       <w:r>
         <w:t>V</w:t>
@@ -1471,10 +1447,7 @@
         <w:t>Input</w:t>
       </w:r>
       <w:r>
-        <w:t xml:space="preserve"> </w:t>
-      </w:r>
-      <w:r>
-        <w:t xml:space="preserve">min 0,1 </w:t>
+        <w:t xml:space="preserve"> min 0,1 </w:t>
       </w:r>
       <w:r>
         <w:t>V</w:t>
@@ -1830,10 +1803,7 @@
         <w:t>Input</w:t>
       </w:r>
       <w:r>
-        <w:t xml:space="preserve"> </w:t>
-      </w:r>
-      <w:r>
-        <w:t xml:space="preserve">min 0,1 </w:t>
+        <w:t xml:space="preserve"> min 0,1 </w:t>
       </w:r>
       <w:r>
         <w:t>V</w:t>
@@ -1896,10 +1866,7 @@
         <w:t>Input</w:t>
       </w:r>
       <w:r>
-        <w:t xml:space="preserve"> </w:t>
-      </w:r>
-      <w:r>
-        <w:t xml:space="preserve">min 0,1 </w:t>
+        <w:t xml:space="preserve"> min 0,1 </w:t>
       </w:r>
       <w:r>
         <w:t>V</w:t>
@@ -1939,10 +1906,7 @@
         <w:t>Output</w:t>
       </w:r>
       <w:r>
-        <w:t xml:space="preserve"> </w:t>
-      </w:r>
-      <w:r>
-        <w:t xml:space="preserve">min 0,1 </w:t>
+        <w:t xml:space="preserve"> min 0,1 </w:t>
       </w:r>
       <w:r>
         <w:t>V</w:t>
@@ -2280,10 +2244,7 @@
         <w:t>Input</w:t>
       </w:r>
       <w:r>
-        <w:t xml:space="preserve"> </w:t>
-      </w:r>
-      <w:r>
-        <w:t xml:space="preserve">min 0,1 </w:t>
+        <w:t xml:space="preserve"> min 0,1 </w:t>
       </w:r>
       <w:r>
         <w:t>V</w:t>
@@ -2656,6 +2617,8 @@
         </w:rPr>
         <w:t xml:space="preserve"> – LCD-skærm</w:t>
       </w:r>
+      <w:bookmarkStart w:id="0" w:name="_GoBack"/>
+      <w:bookmarkEnd w:id="0"/>
     </w:p>
     <w:p>
       <w:pPr>
@@ -2670,7 +2633,10 @@
         </w:rPr>
       </w:pPr>
       <w:r>
-        <w:t>Input 5 V</w:t>
+        <w:t>Input 3.3</w:t>
+      </w:r>
+      <w:r>
+        <w:t xml:space="preserve"> V</w:t>
       </w:r>
       <w:r>
         <w:rPr>
@@ -2938,57 +2904,307 @@
         </w:rPr>
       </w:pPr>
       <w:r>
-        <w:t xml:space="preserve">Input logisk digital signal min 0,1 </w:t>
-      </w:r>
-      <w:r>
+        <w:t>Input logisk digital signal min 0,1 V</w:t>
+      </w:r>
+      <w:r>
+        <w:rPr>
+          <w:vertAlign w:val="subscript"/>
+        </w:rPr>
+        <w:t xml:space="preserve">DC </w:t>
+      </w:r>
+      <w:r>
+        <w:t>/ max 5 V</w:t>
+      </w:r>
+      <w:r>
+        <w:rPr>
+          <w:vertAlign w:val="subscript"/>
+        </w:rPr>
+        <w:t>DC</w:t>
+      </w:r>
+    </w:p>
+    <w:p>
+      <w:pPr>
+        <w:rPr>
+          <w:b/>
+          <w:u w:val="single"/>
+        </w:rPr>
+      </w:pPr>
+    </w:p>
+    <w:p>
+      <w:pPr>
+        <w:rPr>
+          <w:b/>
+          <w:u w:val="single"/>
+        </w:rPr>
+      </w:pPr>
+      <w:r>
+        <w:rPr>
+          <w:b/>
+          <w:u w:val="single"/>
+        </w:rPr>
+        <w:t xml:space="preserve">LCD – </w:t>
+      </w:r>
+      <w:proofErr w:type="spellStart"/>
+      <w:r>
+        <w:rPr>
+          <w:b/>
+          <w:u w:val="single"/>
+        </w:rPr>
+        <w:t>Microcontroller</w:t>
+      </w:r>
+      <w:proofErr w:type="spellEnd"/>
+    </w:p>
+    <w:p>
+      <w:pPr>
+        <w:pStyle w:val="Listeafsnit"/>
+        <w:numPr>
+          <w:ilvl w:val="0"/>
+          <w:numId w:val="16"/>
+        </w:numPr>
+        <w:rPr>
+          <w:b/>
+          <w:u w:val="single"/>
+        </w:rPr>
+      </w:pPr>
+      <w:r>
+        <w:t>Output</w:t>
+      </w:r>
+    </w:p>
+    <w:p>
+      <w:pPr>
+        <w:rPr>
+          <w:b/>
+          <w:u w:val="single"/>
+        </w:rPr>
+      </w:pPr>
+    </w:p>
+    <w:p>
+      <w:pPr>
+        <w:rPr>
+          <w:b/>
+          <w:u w:val="single"/>
+        </w:rPr>
+      </w:pPr>
+      <w:r>
+        <w:rPr>
+          <w:b/>
+          <w:u w:val="single"/>
+        </w:rPr>
+        <w:t xml:space="preserve">USB1 – </w:t>
+      </w:r>
+      <w:proofErr w:type="spellStart"/>
+      <w:r>
+        <w:rPr>
+          <w:b/>
+          <w:u w:val="single"/>
+        </w:rPr>
+        <w:t>Microcontroller</w:t>
+      </w:r>
+      <w:proofErr w:type="spellEnd"/>
+    </w:p>
+    <w:p>
+      <w:pPr>
+        <w:pStyle w:val="Listeafsnit"/>
+        <w:numPr>
+          <w:ilvl w:val="0"/>
+          <w:numId w:val="3"/>
+        </w:numPr>
+        <w:rPr>
+          <w:b/>
+        </w:rPr>
+      </w:pPr>
+      <w:r>
+        <w:t>Input 5 V</w:t>
+      </w:r>
+      <w:r>
+        <w:rPr>
+          <w:vertAlign w:val="subscript"/>
+        </w:rPr>
+        <w:t>DC</w:t>
+      </w:r>
+    </w:p>
+    <w:p>
+      <w:pPr>
+        <w:pStyle w:val="Listeafsnit"/>
+        <w:numPr>
+          <w:ilvl w:val="0"/>
+          <w:numId w:val="3"/>
+        </w:numPr>
+        <w:rPr>
+          <w:b/>
+        </w:rPr>
+      </w:pPr>
+      <w:r>
+        <w:t>Input max 0,5 A</w:t>
+      </w:r>
+    </w:p>
+    <w:p>
+      <w:pPr>
+        <w:pStyle w:val="Listeafsnit"/>
+        <w:numPr>
+          <w:ilvl w:val="0"/>
+          <w:numId w:val="3"/>
+        </w:numPr>
+        <w:rPr>
+          <w:b/>
+        </w:rPr>
+      </w:pPr>
+      <w:r>
+        <w:t xml:space="preserve">Input D- </w:t>
+      </w:r>
+    </w:p>
+    <w:p>
+      <w:pPr>
+        <w:pStyle w:val="Listeafsnit"/>
+        <w:numPr>
+          <w:ilvl w:val="0"/>
+          <w:numId w:val="3"/>
+        </w:numPr>
+        <w:rPr>
+          <w:b/>
+        </w:rPr>
+      </w:pPr>
+      <w:r>
+        <w:t>Input D+</w:t>
+      </w:r>
+    </w:p>
+    <w:p>
+      <w:pPr>
+        <w:rPr>
+          <w:b/>
+          <w:u w:val="single"/>
+        </w:rPr>
+      </w:pPr>
+    </w:p>
+    <w:p>
+      <w:pPr>
+        <w:rPr>
+          <w:b/>
+          <w:u w:val="single"/>
+        </w:rPr>
+      </w:pPr>
+      <w:r>
+        <w:rPr>
+          <w:b/>
+          <w:u w:val="single"/>
+        </w:rPr>
+        <w:t xml:space="preserve">LED – </w:t>
+      </w:r>
+      <w:proofErr w:type="spellStart"/>
+      <w:r>
+        <w:rPr>
+          <w:b/>
+          <w:u w:val="single"/>
+        </w:rPr>
+        <w:t>Microcontroller</w:t>
+      </w:r>
+      <w:proofErr w:type="spellEnd"/>
+    </w:p>
+    <w:p>
+      <w:pPr>
+        <w:pStyle w:val="Listeafsnit"/>
+        <w:numPr>
+          <w:ilvl w:val="0"/>
+          <w:numId w:val="18"/>
+        </w:numPr>
+        <w:rPr>
+          <w:b/>
+          <w:u w:val="single"/>
+        </w:rPr>
+      </w:pPr>
+      <w:r>
+        <w:t>Output</w:t>
+      </w:r>
+    </w:p>
+    <w:p>
+      <w:pPr>
+        <w:rPr>
+          <w:b/>
+          <w:u w:val="single"/>
+        </w:rPr>
+      </w:pPr>
+    </w:p>
+    <w:p>
+      <w:pPr>
+        <w:rPr>
+          <w:b/>
+          <w:u w:val="single"/>
+        </w:rPr>
+      </w:pPr>
+      <w:r>
+        <w:rPr>
+          <w:b/>
+          <w:u w:val="single"/>
+        </w:rPr>
         <w:t>V</w:t>
       </w:r>
       <w:r>
         <w:rPr>
+          <w:b/>
+          <w:u w:val="single"/>
+          <w:vertAlign w:val="subscript"/>
+        </w:rPr>
+        <w:t>SS</w:t>
+      </w:r>
+      <w:r>
+        <w:rPr>
+          <w:b/>
+          <w:u w:val="single"/>
+        </w:rPr>
+        <w:t xml:space="preserve"> – </w:t>
+      </w:r>
+      <w:proofErr w:type="spellStart"/>
+      <w:r>
+        <w:rPr>
+          <w:b/>
+          <w:u w:val="single"/>
+        </w:rPr>
+        <w:t>Microcontroller</w:t>
+      </w:r>
+      <w:proofErr w:type="spellEnd"/>
+    </w:p>
+    <w:p>
+      <w:pPr>
+        <w:pStyle w:val="Listeafsnit"/>
+        <w:numPr>
+          <w:ilvl w:val="0"/>
+          <w:numId w:val="3"/>
+        </w:numPr>
+        <w:rPr>
+          <w:b/>
+        </w:rPr>
+      </w:pPr>
+      <w:r>
+        <w:t>Output 3,3 V</w:t>
+      </w:r>
+      <w:r>
+        <w:rPr>
           <w:vertAlign w:val="subscript"/>
         </w:rPr>
         <w:t>DC</w:t>
       </w:r>
-      <w:r>
-        <w:rPr>
-          <w:vertAlign w:val="subscript"/>
-        </w:rPr>
-        <w:t xml:space="preserve"> </w:t>
-      </w:r>
-      <w:r>
-        <w:t xml:space="preserve">/ max 5 </w:t>
-      </w:r>
-      <w:r>
-        <w:t>V</w:t>
-      </w:r>
-      <w:r>
-        <w:rPr>
-          <w:vertAlign w:val="subscript"/>
-        </w:rPr>
-        <w:t>DC</w:t>
-      </w:r>
-    </w:p>
-    <w:p>
-      <w:pPr>
-        <w:rPr>
-          <w:b/>
-          <w:u w:val="single"/>
-        </w:rPr>
-      </w:pPr>
-    </w:p>
-    <w:p>
-      <w:pPr>
-        <w:rPr>
-          <w:b/>
-          <w:u w:val="single"/>
-        </w:rPr>
-      </w:pPr>
-      <w:r>
-        <w:rPr>
-          <w:b/>
-          <w:u w:val="single"/>
-        </w:rPr>
-        <w:t xml:space="preserve">LCD – </w:t>
+    </w:p>
+    <w:p>
+      <w:pPr>
+        <w:rPr>
+          <w:b/>
+          <w:u w:val="single"/>
+        </w:rPr>
+      </w:pPr>
+    </w:p>
+    <w:p>
+      <w:pPr>
+        <w:rPr>
+          <w:b/>
+          <w:u w:val="single"/>
+        </w:rPr>
+      </w:pPr>
+      <w:r>
+        <w:rPr>
+          <w:b/>
+          <w:u w:val="single"/>
+        </w:rPr>
+        <w:t xml:space="preserve">SPI – </w:t>
       </w:r>
       <w:proofErr w:type="spellStart"/>
       <w:r>
@@ -3005,279 +3221,12 @@
         <w:pStyle w:val="Listeafsnit"/>
         <w:numPr>
           <w:ilvl w:val="0"/>
-          <w:numId w:val="16"/>
-        </w:numPr>
-        <w:rPr>
-          <w:b/>
-          <w:u w:val="single"/>
-        </w:rPr>
+          <w:numId w:val="3"/>
+        </w:numPr>
       </w:pPr>
       <w:r>
         <w:t>Output</w:t>
       </w:r>
-    </w:p>
-    <w:p>
-      <w:pPr>
-        <w:rPr>
-          <w:b/>
-          <w:u w:val="single"/>
-        </w:rPr>
-      </w:pPr>
-    </w:p>
-    <w:p>
-      <w:pPr>
-        <w:rPr>
-          <w:b/>
-          <w:u w:val="single"/>
-        </w:rPr>
-      </w:pPr>
-      <w:r>
-        <w:rPr>
-          <w:b/>
-          <w:u w:val="single"/>
-        </w:rPr>
-        <w:t xml:space="preserve">USB1 – </w:t>
-      </w:r>
-      <w:proofErr w:type="spellStart"/>
-      <w:r>
-        <w:rPr>
-          <w:b/>
-          <w:u w:val="single"/>
-        </w:rPr>
-        <w:t>Microcontroller</w:t>
-      </w:r>
-      <w:proofErr w:type="spellEnd"/>
-    </w:p>
-    <w:p>
-      <w:pPr>
-        <w:pStyle w:val="Listeafsnit"/>
-        <w:numPr>
-          <w:ilvl w:val="0"/>
-          <w:numId w:val="3"/>
-        </w:numPr>
-        <w:rPr>
-          <w:b/>
-        </w:rPr>
-      </w:pPr>
-      <w:r>
-        <w:t>Input 5 V</w:t>
-      </w:r>
-      <w:r>
-        <w:rPr>
-          <w:vertAlign w:val="subscript"/>
-        </w:rPr>
-        <w:t>DC</w:t>
-      </w:r>
-    </w:p>
-    <w:p>
-      <w:pPr>
-        <w:pStyle w:val="Listeafsnit"/>
-        <w:numPr>
-          <w:ilvl w:val="0"/>
-          <w:numId w:val="3"/>
-        </w:numPr>
-        <w:rPr>
-          <w:b/>
-        </w:rPr>
-      </w:pPr>
-      <w:r>
-        <w:t>Input max 0,5 A</w:t>
-      </w:r>
-    </w:p>
-    <w:p>
-      <w:pPr>
-        <w:pStyle w:val="Listeafsnit"/>
-        <w:numPr>
-          <w:ilvl w:val="0"/>
-          <w:numId w:val="3"/>
-        </w:numPr>
-        <w:rPr>
-          <w:b/>
-        </w:rPr>
-      </w:pPr>
-      <w:r>
-        <w:t xml:space="preserve">Input D- </w:t>
-      </w:r>
-    </w:p>
-    <w:p>
-      <w:pPr>
-        <w:pStyle w:val="Listeafsnit"/>
-        <w:numPr>
-          <w:ilvl w:val="0"/>
-          <w:numId w:val="3"/>
-        </w:numPr>
-        <w:rPr>
-          <w:b/>
-        </w:rPr>
-      </w:pPr>
-      <w:r>
-        <w:t>Input D+</w:t>
-      </w:r>
-    </w:p>
-    <w:p>
-      <w:pPr>
-        <w:rPr>
-          <w:b/>
-          <w:u w:val="single"/>
-        </w:rPr>
-      </w:pPr>
-    </w:p>
-    <w:p>
-      <w:pPr>
-        <w:rPr>
-          <w:b/>
-          <w:u w:val="single"/>
-        </w:rPr>
-      </w:pPr>
-      <w:r>
-        <w:rPr>
-          <w:b/>
-          <w:u w:val="single"/>
-        </w:rPr>
-        <w:t xml:space="preserve">LED – </w:t>
-      </w:r>
-      <w:proofErr w:type="spellStart"/>
-      <w:r>
-        <w:rPr>
-          <w:b/>
-          <w:u w:val="single"/>
-        </w:rPr>
-        <w:t>Microcontroller</w:t>
-      </w:r>
-      <w:proofErr w:type="spellEnd"/>
-    </w:p>
-    <w:p>
-      <w:pPr>
-        <w:pStyle w:val="Listeafsnit"/>
-        <w:numPr>
-          <w:ilvl w:val="0"/>
-          <w:numId w:val="18"/>
-        </w:numPr>
-        <w:rPr>
-          <w:b/>
-          <w:u w:val="single"/>
-        </w:rPr>
-      </w:pPr>
-      <w:r>
-        <w:t>Output</w:t>
-      </w:r>
-    </w:p>
-    <w:p>
-      <w:pPr>
-        <w:rPr>
-          <w:b/>
-          <w:u w:val="single"/>
-        </w:rPr>
-      </w:pPr>
-    </w:p>
-    <w:p>
-      <w:pPr>
-        <w:rPr>
-          <w:b/>
-          <w:u w:val="single"/>
-        </w:rPr>
-      </w:pPr>
-      <w:r>
-        <w:rPr>
-          <w:b/>
-          <w:u w:val="single"/>
-        </w:rPr>
-        <w:t>V</w:t>
-      </w:r>
-      <w:r>
-        <w:rPr>
-          <w:b/>
-          <w:u w:val="single"/>
-          <w:vertAlign w:val="subscript"/>
-        </w:rPr>
-        <w:t>SS</w:t>
-      </w:r>
-      <w:r>
-        <w:rPr>
-          <w:b/>
-          <w:u w:val="single"/>
-        </w:rPr>
-        <w:t xml:space="preserve"> – </w:t>
-      </w:r>
-      <w:proofErr w:type="spellStart"/>
-      <w:r>
-        <w:rPr>
-          <w:b/>
-          <w:u w:val="single"/>
-        </w:rPr>
-        <w:t>Microcontroller</w:t>
-      </w:r>
-      <w:proofErr w:type="spellEnd"/>
-    </w:p>
-    <w:p>
-      <w:pPr>
-        <w:pStyle w:val="Listeafsnit"/>
-        <w:numPr>
-          <w:ilvl w:val="0"/>
-          <w:numId w:val="3"/>
-        </w:numPr>
-        <w:rPr>
-          <w:b/>
-        </w:rPr>
-      </w:pPr>
-      <w:r>
-        <w:t xml:space="preserve">Output 3,3 </w:t>
-      </w:r>
-      <w:r>
-        <w:t>V</w:t>
-      </w:r>
-      <w:r>
-        <w:rPr>
-          <w:vertAlign w:val="subscript"/>
-        </w:rPr>
-        <w:t>DC</w:t>
-      </w:r>
-    </w:p>
-    <w:p>
-      <w:pPr>
-        <w:rPr>
-          <w:b/>
-          <w:u w:val="single"/>
-        </w:rPr>
-      </w:pPr>
-    </w:p>
-    <w:p>
-      <w:pPr>
-        <w:rPr>
-          <w:b/>
-          <w:u w:val="single"/>
-        </w:rPr>
-      </w:pPr>
-      <w:r>
-        <w:rPr>
-          <w:b/>
-          <w:u w:val="single"/>
-        </w:rPr>
-        <w:t xml:space="preserve">SPI – </w:t>
-      </w:r>
-      <w:proofErr w:type="spellStart"/>
-      <w:r>
-        <w:rPr>
-          <w:b/>
-          <w:u w:val="single"/>
-        </w:rPr>
-        <w:t>Microcontroller</w:t>
-      </w:r>
-      <w:proofErr w:type="spellEnd"/>
-    </w:p>
-    <w:p>
-      <w:pPr>
-        <w:pStyle w:val="Listeafsnit"/>
-        <w:numPr>
-          <w:ilvl w:val="0"/>
-          <w:numId w:val="3"/>
-        </w:numPr>
-      </w:pPr>
-      <w:r>
-        <w:t>Output</w:t>
-      </w:r>
-      <w:bookmarkStart w:id="0" w:name="_GoBack"/>
-      <w:bookmarkEnd w:id="0"/>
     </w:p>
     <w:sectPr>
       <w:pgSz w:w="11906" w:h="16838"/>

</xml_diff>